<commit_message>
lezione 5 + share
</commit_message>
<xml_diff>
--- a/lezione3/esempiodipercorsiassolutierelativi.docx
+++ b/lezione3/esempiodipercorsiassolutierelativi.docx
@@ -34,15 +34,65 @@
           <w:rFonts w:ascii="Courier New" w:hAnsi="Courier New" w:cs="Courier New"/>
           <w:lang w:val="en-GB"/>
         </w:rPr>
-        <w:t xml:space="preserve">RADICE / ROOT: www oppure </w:t>
-      </w:r>
+        <w:t xml:space="preserve">RADICE / ROOT: www </w:t>
+      </w:r>
+      <w:proofErr w:type="spellStart"/>
       <w:r>
         <w:rPr>
           <w:rFonts w:ascii="Courier New" w:hAnsi="Courier New" w:cs="Courier New"/>
           <w:lang w:val="en-GB"/>
         </w:rPr>
+        <w:t>oppure</w:t>
+      </w:r>
+      <w:proofErr w:type="spellEnd"/>
+      <w:r>
+        <w:rPr>
+          <w:rFonts w:ascii="Courier New" w:hAnsi="Courier New" w:cs="Courier New"/>
+          <w:lang w:val="en-GB"/>
+        </w:rPr>
+        <w:t xml:space="preserve"> </w:t>
+      </w:r>
+      <w:proofErr w:type="spellStart"/>
+      <w:r>
+        <w:rPr>
+          <w:rFonts w:ascii="Courier New" w:hAnsi="Courier New" w:cs="Courier New"/>
+          <w:lang w:val="en-GB"/>
+        </w:rPr>
         <w:t>public_html</w:t>
       </w:r>
+      <w:proofErr w:type="spellEnd"/>
+      <w:r>
+        <w:rPr>
+          <w:rFonts w:ascii="Courier New" w:hAnsi="Courier New" w:cs="Courier New"/>
+          <w:lang w:val="en-GB"/>
+        </w:rPr>
+        <w:t xml:space="preserve"> </w:t>
+      </w:r>
+      <w:proofErr w:type="spellStart"/>
+      <w:r>
+        <w:rPr>
+          <w:rFonts w:ascii="Courier New" w:hAnsi="Courier New" w:cs="Courier New"/>
+          <w:lang w:val="en-GB"/>
+        </w:rPr>
+        <w:t>oppure</w:t>
+      </w:r>
+      <w:proofErr w:type="spellEnd"/>
+      <w:r>
+        <w:rPr>
+          <w:rFonts w:ascii="Courier New" w:hAnsi="Courier New" w:cs="Courier New"/>
+          <w:lang w:val="en-GB"/>
+        </w:rPr>
+        <w:t xml:space="preserve"> </w:t>
+      </w:r>
+      <w:proofErr w:type="spellStart"/>
+      <w:r>
+        <w:rPr>
+          <w:rFonts w:ascii="Courier New" w:hAnsi="Courier New" w:cs="Courier New"/>
+          <w:lang w:val="en-GB"/>
+        </w:rPr>
+        <w:t>htdocs</w:t>
+      </w:r>
+      <w:proofErr w:type="spellEnd"/>
     </w:p>
     <w:p>
       <w:pPr>

</xml_diff>